<commit_message>
Slight polish and commenting of code - .env also added to git for ease of use
</commit_message>
<xml_diff>
--- a/Documentation/HTTBF Initial Ideas and MoSCoW Analysis.docx
+++ b/Documentation/HTTBF Initial Ideas and MoSCoW Analysis.docx
@@ -843,35 +843,72 @@
       </w:r>
     </w:p>
     <w:p>
+      <w:pPr>
+        <w:rPr>
+          <w:highlight w:val="darkGreen"/>
+        </w:rPr>
+      </w:pPr>
+      <w:r>
+        <w:rPr>
+          <w:highlight w:val="darkGreen"/>
+        </w:rPr>
+        <w:t>CRUD operations</w:t>
+      </w:r>
+      <w:r>
+        <w:t xml:space="preserve"> </w:t>
+      </w:r>
+    </w:p>
+    <w:p>
+      <w:pPr>
+        <w:pStyle w:val="Heading1"/>
+      </w:pPr>
+      <w:r>
+        <w:t>Should Have</w:t>
+      </w:r>
+    </w:p>
+    <w:p>
+      <w:r>
+        <w:rPr>
+          <w:highlight w:val="darkGreen"/>
+        </w:rPr>
+        <w:t>Cat Card - Edit Cats</w:t>
+      </w:r>
+    </w:p>
+    <w:p>
+      <w:r>
+        <w:rPr>
+          <w:highlight w:val="darkGreen"/>
+        </w:rPr>
+        <w:t>Cat Food Types – Type</w:t>
+      </w:r>
+    </w:p>
+    <w:p>
+      <w:pPr>
+        <w:rPr>
+          <w:highlight w:val="darkGreen"/>
+        </w:rPr>
+      </w:pPr>
+      <w:r>
+        <w:rPr>
+          <w:highlight w:val="darkGreen"/>
+        </w:rPr>
+        <w:t>Splash page – ads</w:t>
+      </w:r>
+    </w:p>
+    <w:p>
+      <w:r>
+        <w:rPr>
+          <w:highlight w:val="darkGreen"/>
+        </w:rPr>
+        <w:t>Splash page – referrals</w:t>
+      </w:r>
+    </w:p>
+    <w:p>
       <w:r>
         <w:t>DB Encryption</w:t>
       </w:r>
     </w:p>
     <w:p>
-      <w:pPr>
-        <w:rPr>
-          <w:highlight w:val="darkGreen"/>
-        </w:rPr>
-      </w:pPr>
-      <w:r>
-        <w:rPr>
-          <w:highlight w:val="darkGreen"/>
-        </w:rPr>
-        <w:t>CRUD operations</w:t>
-      </w:r>
-      <w:r>
-        <w:t xml:space="preserve"> </w:t>
-      </w:r>
-    </w:p>
-    <w:p>
-      <w:pPr>
-        <w:pStyle w:val="Heading1"/>
-      </w:pPr>
-      <w:r>
-        <w:t>Should Have</w:t>
-      </w:r>
-    </w:p>
-    <w:p>
       <w:r>
         <w:t>Sharing Cats – Basic</w:t>
       </w:r>
@@ -883,49 +920,12 @@
     </w:p>
     <w:p>
       <w:r>
-        <w:rPr>
-          <w:highlight w:val="darkGreen"/>
-        </w:rPr>
-        <w:t>Cat Card - Edit Cats</w:t>
-      </w:r>
-    </w:p>
-    <w:p>
-      <w:r>
         <w:t>Cat Calendar View – Basic</w:t>
       </w:r>
     </w:p>
     <w:p>
       <w:r>
         <w:t>Cat Calendar view – Stats</w:t>
-      </w:r>
-    </w:p>
-    <w:p>
-      <w:r>
-        <w:rPr>
-          <w:highlight w:val="darkGreen"/>
-        </w:rPr>
-        <w:t>Cat Food Types – Type</w:t>
-      </w:r>
-    </w:p>
-    <w:p>
-      <w:pPr>
-        <w:rPr>
-          <w:highlight w:val="darkGreen"/>
-        </w:rPr>
-      </w:pPr>
-      <w:r>
-        <w:rPr>
-          <w:highlight w:val="darkGreen"/>
-        </w:rPr>
-        <w:t>Splash page – ads</w:t>
-      </w:r>
-    </w:p>
-    <w:p>
-      <w:r>
-        <w:rPr>
-          <w:highlight w:val="darkGreen"/>
-        </w:rPr>
-        <w:t>Splash page – referrals</w:t>
       </w:r>
     </w:p>
     <w:p>

</xml_diff>

<commit_message>
Slight polish and commenting of code - .env also added to git for ease of use (#37)
</commit_message>
<xml_diff>
--- a/Documentation/HTTBF Initial Ideas and MoSCoW Analysis.docx
+++ b/Documentation/HTTBF Initial Ideas and MoSCoW Analysis.docx
@@ -843,35 +843,72 @@
       </w:r>
     </w:p>
     <w:p>
+      <w:pPr>
+        <w:rPr>
+          <w:highlight w:val="darkGreen"/>
+        </w:rPr>
+      </w:pPr>
+      <w:r>
+        <w:rPr>
+          <w:highlight w:val="darkGreen"/>
+        </w:rPr>
+        <w:t>CRUD operations</w:t>
+      </w:r>
+      <w:r>
+        <w:t xml:space="preserve"> </w:t>
+      </w:r>
+    </w:p>
+    <w:p>
+      <w:pPr>
+        <w:pStyle w:val="Heading1"/>
+      </w:pPr>
+      <w:r>
+        <w:t>Should Have</w:t>
+      </w:r>
+    </w:p>
+    <w:p>
+      <w:r>
+        <w:rPr>
+          <w:highlight w:val="darkGreen"/>
+        </w:rPr>
+        <w:t>Cat Card - Edit Cats</w:t>
+      </w:r>
+    </w:p>
+    <w:p>
+      <w:r>
+        <w:rPr>
+          <w:highlight w:val="darkGreen"/>
+        </w:rPr>
+        <w:t>Cat Food Types – Type</w:t>
+      </w:r>
+    </w:p>
+    <w:p>
+      <w:pPr>
+        <w:rPr>
+          <w:highlight w:val="darkGreen"/>
+        </w:rPr>
+      </w:pPr>
+      <w:r>
+        <w:rPr>
+          <w:highlight w:val="darkGreen"/>
+        </w:rPr>
+        <w:t>Splash page – ads</w:t>
+      </w:r>
+    </w:p>
+    <w:p>
+      <w:r>
+        <w:rPr>
+          <w:highlight w:val="darkGreen"/>
+        </w:rPr>
+        <w:t>Splash page – referrals</w:t>
+      </w:r>
+    </w:p>
+    <w:p>
       <w:r>
         <w:t>DB Encryption</w:t>
       </w:r>
     </w:p>
     <w:p>
-      <w:pPr>
-        <w:rPr>
-          <w:highlight w:val="darkGreen"/>
-        </w:rPr>
-      </w:pPr>
-      <w:r>
-        <w:rPr>
-          <w:highlight w:val="darkGreen"/>
-        </w:rPr>
-        <w:t>CRUD operations</w:t>
-      </w:r>
-      <w:r>
-        <w:t xml:space="preserve"> </w:t>
-      </w:r>
-    </w:p>
-    <w:p>
-      <w:pPr>
-        <w:pStyle w:val="Heading1"/>
-      </w:pPr>
-      <w:r>
-        <w:t>Should Have</w:t>
-      </w:r>
-    </w:p>
-    <w:p>
       <w:r>
         <w:t>Sharing Cats – Basic</w:t>
       </w:r>
@@ -883,49 +920,12 @@
     </w:p>
     <w:p>
       <w:r>
-        <w:rPr>
-          <w:highlight w:val="darkGreen"/>
-        </w:rPr>
-        <w:t>Cat Card - Edit Cats</w:t>
-      </w:r>
-    </w:p>
-    <w:p>
-      <w:r>
         <w:t>Cat Calendar View – Basic</w:t>
       </w:r>
     </w:p>
     <w:p>
       <w:r>
         <w:t>Cat Calendar view – Stats</w:t>
-      </w:r>
-    </w:p>
-    <w:p>
-      <w:r>
-        <w:rPr>
-          <w:highlight w:val="darkGreen"/>
-        </w:rPr>
-        <w:t>Cat Food Types – Type</w:t>
-      </w:r>
-    </w:p>
-    <w:p>
-      <w:pPr>
-        <w:rPr>
-          <w:highlight w:val="darkGreen"/>
-        </w:rPr>
-      </w:pPr>
-      <w:r>
-        <w:rPr>
-          <w:highlight w:val="darkGreen"/>
-        </w:rPr>
-        <w:t>Splash page – ads</w:t>
-      </w:r>
-    </w:p>
-    <w:p>
-      <w:r>
-        <w:rPr>
-          <w:highlight w:val="darkGreen"/>
-        </w:rPr>
-        <w:t>Splash page – referrals</w:t>
       </w:r>
     </w:p>
     <w:p>

</xml_diff>